<commit_message>
Commit actualización de la documentación
</commit_message>
<xml_diff>
--- a/Documentos/DLC_ECU_01.docx
+++ b/Documentos/DLC_ECU_01.docx
@@ -61,7 +61,7 @@
           <w:sz w:val="28"/>
           <w:lang w:val="es-PE"/>
         </w:rPr>
-        <w:t>0</w:t>
+        <w:t>1</w:t>
       </w:r>
     </w:p>
     <w:p>
@@ -349,6 +349,27 @@
                 <w:lang w:val="es-PE"/>
               </w:rPr>
             </w:pPr>
+            <w:r>
+              <w:rPr>
+                <w:rFonts w:ascii="Arial" w:hAnsi="Arial" w:cs="Arial"/>
+                <w:lang w:val="es-PE"/>
+              </w:rPr>
+              <w:t>04</w:t>
+            </w:r>
+            <w:r>
+              <w:rPr>
+                <w:rFonts w:ascii="Arial" w:hAnsi="Arial" w:cs="Arial"/>
+                <w:lang w:val="es-PE"/>
+              </w:rPr>
+              <w:t>/07</w:t>
+            </w:r>
+            <w:r>
+              <w:rPr>
+                <w:rFonts w:ascii="Arial" w:hAnsi="Arial" w:cs="Arial"/>
+                <w:lang w:val="es-PE"/>
+              </w:rPr>
+              <w:t>/2015</w:t>
+            </w:r>
           </w:p>
         </w:tc>
         <w:tc>
@@ -363,6 +384,13 @@
                 <w:lang w:val="es-PE"/>
               </w:rPr>
             </w:pPr>
+            <w:r>
+              <w:rPr>
+                <w:rFonts w:ascii="Arial" w:hAnsi="Arial" w:cs="Arial"/>
+                <w:lang w:val="es-PE"/>
+              </w:rPr>
+              <w:t>1.1</w:t>
+            </w:r>
           </w:p>
         </w:tc>
         <w:tc>
@@ -377,6 +405,13 @@
                 <w:lang w:val="es-PE"/>
               </w:rPr>
             </w:pPr>
+            <w:r>
+              <w:rPr>
+                <w:rFonts w:ascii="Arial" w:hAnsi="Arial" w:cs="Arial"/>
+                <w:lang w:val="es-PE"/>
+              </w:rPr>
+              <w:t>Versión Final</w:t>
+            </w:r>
           </w:p>
         </w:tc>
         <w:tc>
@@ -391,6 +426,38 @@
                 <w:lang w:val="es-PE"/>
               </w:rPr>
             </w:pPr>
+            <w:r>
+              <w:rPr>
+                <w:rFonts w:ascii="Arial" w:hAnsi="Arial" w:cs="Arial"/>
+                <w:lang w:val="es-PE"/>
+              </w:rPr>
+              <w:t xml:space="preserve">Héctor </w:t>
+            </w:r>
+            <w:proofErr w:type="spellStart"/>
+            <w:r>
+              <w:rPr>
+                <w:rFonts w:ascii="Arial" w:hAnsi="Arial" w:cs="Arial"/>
+                <w:lang w:val="es-PE"/>
+              </w:rPr>
+              <w:t>Chumpitaz</w:t>
+            </w:r>
+            <w:proofErr w:type="spellEnd"/>
+            <w:r>
+              <w:rPr>
+                <w:rFonts w:ascii="Arial" w:hAnsi="Arial" w:cs="Arial"/>
+                <w:lang w:val="es-PE"/>
+              </w:rPr>
+              <w:t xml:space="preserve"> </w:t>
+            </w:r>
+            <w:proofErr w:type="spellStart"/>
+            <w:r>
+              <w:rPr>
+                <w:rFonts w:ascii="Arial" w:hAnsi="Arial" w:cs="Arial"/>
+                <w:lang w:val="es-PE"/>
+              </w:rPr>
+              <w:t>Watanave</w:t>
+            </w:r>
+            <w:proofErr w:type="spellEnd"/>
           </w:p>
         </w:tc>
       </w:tr>
@@ -2091,7 +2158,21 @@
           <w:rFonts w:ascii="Arial" w:hAnsi="Arial" w:cs="Arial"/>
           <w:lang w:val="es-PE"/>
         </w:rPr>
-        <w:t>El caso de uso permitirá modificar el estado en el que se encuentra el pedido, para informar si este ya está listo o en espera al usuario.</w:t>
+        <w:t xml:space="preserve">El caso de uso permitirá modificar el estado en el que se encuentra el pedido, para informar si este ya está listo o en </w:t>
+      </w:r>
+      <w:r>
+        <w:rPr>
+          <w:rFonts w:ascii="Arial" w:hAnsi="Arial" w:cs="Arial"/>
+          <w:lang w:val="es-PE"/>
+        </w:rPr>
+        <w:t>pendiente</w:t>
+      </w:r>
+      <w:r>
+        <w:rPr>
+          <w:rFonts w:ascii="Arial" w:hAnsi="Arial" w:cs="Arial"/>
+          <w:lang w:val="es-PE"/>
+        </w:rPr>
+        <w:t xml:space="preserve"> al usuario.</w:t>
       </w:r>
     </w:p>
     <w:p>
@@ -2223,7 +2304,21 @@
           <w:rFonts w:ascii="Arial" w:hAnsi="Arial" w:cs="Arial"/>
           <w:lang w:val="es-PE"/>
         </w:rPr>
-        <w:t>El cocinero ingresa a la opción estado pedido.</w:t>
+        <w:t>El cocinero ingresa a la opción pedido</w:t>
+      </w:r>
+      <w:r>
+        <w:rPr>
+          <w:rFonts w:ascii="Arial" w:hAnsi="Arial" w:cs="Arial"/>
+          <w:lang w:val="es-PE"/>
+        </w:rPr>
+        <w:t>s</w:t>
+      </w:r>
+      <w:r>
+        <w:rPr>
+          <w:rFonts w:ascii="Arial" w:hAnsi="Arial" w:cs="Arial"/>
+          <w:lang w:val="es-PE"/>
+        </w:rPr>
+        <w:t>.</w:t>
       </w:r>
     </w:p>
     <w:p>
@@ -2251,7 +2346,21 @@
           <w:rFonts w:ascii="Arial" w:hAnsi="Arial" w:cs="Arial"/>
           <w:lang w:val="es-PE"/>
         </w:rPr>
-        <w:t>sistema muestra una lista de pedidos en estado de espera.</w:t>
+        <w:t>sistema muestra una lista de pedidos</w:t>
+      </w:r>
+      <w:r>
+        <w:rPr>
+          <w:rFonts w:ascii="Arial" w:hAnsi="Arial" w:cs="Arial"/>
+          <w:lang w:val="es-PE"/>
+        </w:rPr>
+        <w:t xml:space="preserve"> en estados de espera o pendiente</w:t>
+      </w:r>
+      <w:r>
+        <w:rPr>
+          <w:rFonts w:ascii="Arial" w:hAnsi="Arial" w:cs="Arial"/>
+          <w:lang w:val="es-PE"/>
+        </w:rPr>
+        <w:t>.</w:t>
       </w:r>
     </w:p>
     <w:p>
@@ -2312,7 +2421,21 @@
           <w:rFonts w:ascii="Arial" w:hAnsi="Arial" w:cs="Arial"/>
           <w:lang w:val="es-PE"/>
         </w:rPr>
-        <w:t>El cocinero ingresa a la opción estado pedido.</w:t>
+        <w:t>El cocinero ingresa a la opción pedido</w:t>
+      </w:r>
+      <w:r>
+        <w:rPr>
+          <w:rFonts w:ascii="Arial" w:hAnsi="Arial" w:cs="Arial"/>
+          <w:lang w:val="es-PE"/>
+        </w:rPr>
+        <w:t>s</w:t>
+      </w:r>
+      <w:r>
+        <w:rPr>
+          <w:rFonts w:ascii="Arial" w:hAnsi="Arial" w:cs="Arial"/>
+          <w:lang w:val="es-PE"/>
+        </w:rPr>
+        <w:t>.</w:t>
       </w:r>
     </w:p>
     <w:p>
@@ -2340,7 +2463,21 @@
           <w:rFonts w:ascii="Arial" w:hAnsi="Arial" w:cs="Arial"/>
           <w:lang w:val="es-PE"/>
         </w:rPr>
-        <w:t>elije el pedido de la lista de los pedidos en estado de espera.</w:t>
+        <w:t xml:space="preserve">elije el pedido de la lista en estado de </w:t>
+      </w:r>
+      <w:r>
+        <w:rPr>
+          <w:rFonts w:ascii="Arial" w:hAnsi="Arial" w:cs="Arial"/>
+          <w:lang w:val="es-PE"/>
+        </w:rPr>
+        <w:t>pendiente</w:t>
+      </w:r>
+      <w:r>
+        <w:rPr>
+          <w:rFonts w:ascii="Arial" w:hAnsi="Arial" w:cs="Arial"/>
+          <w:lang w:val="es-PE"/>
+        </w:rPr>
+        <w:t>.</w:t>
       </w:r>
     </w:p>
     <w:p>
@@ -2361,7 +2498,21 @@
           <w:rFonts w:ascii="Arial" w:hAnsi="Arial" w:cs="Arial"/>
           <w:lang w:val="es-PE"/>
         </w:rPr>
-        <w:t>El cocinero al terminar de preparar el pedido modifica el estado de espera a listo</w:t>
+        <w:t xml:space="preserve">El cocinero al terminar de preparar el pedido modifica el estado de </w:t>
+      </w:r>
+      <w:r>
+        <w:rPr>
+          <w:rFonts w:ascii="Arial" w:hAnsi="Arial" w:cs="Arial"/>
+          <w:lang w:val="es-PE"/>
+        </w:rPr>
+        <w:t>pendiente</w:t>
+      </w:r>
+      <w:r>
+        <w:rPr>
+          <w:rFonts w:ascii="Arial" w:hAnsi="Arial" w:cs="Arial"/>
+          <w:lang w:val="es-PE"/>
+        </w:rPr>
+        <w:t xml:space="preserve"> a listo</w:t>
       </w:r>
       <w:r>
         <w:rPr>
@@ -2417,7 +2568,21 @@
           <w:rFonts w:ascii="Arial" w:hAnsi="Arial" w:cs="Arial"/>
           <w:lang w:val="es-PE"/>
         </w:rPr>
-        <w:t>El sistema muestra un mensaje de confirmación de registro.</w:t>
+        <w:t xml:space="preserve">El sistema muestra un mensaje de confirmación de </w:t>
+      </w:r>
+      <w:r>
+        <w:rPr>
+          <w:rFonts w:ascii="Arial" w:hAnsi="Arial" w:cs="Arial"/>
+          <w:lang w:val="es-PE"/>
+        </w:rPr>
+        <w:t>cambio de estado</w:t>
+      </w:r>
+      <w:r>
+        <w:rPr>
+          <w:rFonts w:ascii="Arial" w:hAnsi="Arial" w:cs="Arial"/>
+          <w:lang w:val="es-PE"/>
+        </w:rPr>
+        <w:t>.</w:t>
       </w:r>
     </w:p>
     <w:p>
@@ -2526,7 +2691,7 @@
           <w:i w:val="0"/>
           <w:lang w:val="es-PE"/>
         </w:rPr>
-        <w:t xml:space="preserve">salir de la opción estado de pedido en </w:t>
+        <w:t>salir de la opción pedido</w:t>
       </w:r>
       <w:r>
         <w:rPr>
@@ -2535,7 +2700,49 @@
           <w:i w:val="0"/>
           <w:lang w:val="es-PE"/>
         </w:rPr>
+        <w:t>s</w:t>
+      </w:r>
+      <w:r>
+        <w:rPr>
+          <w:rStyle w:val="nfasis"/>
+          <w:rFonts w:ascii="Arial" w:hAnsi="Arial" w:cs="Arial"/>
+          <w:i w:val="0"/>
+          <w:lang w:val="es-PE"/>
+        </w:rPr>
+        <w:t xml:space="preserve"> en </w:t>
+      </w:r>
+      <w:r>
+        <w:rPr>
+          <w:rStyle w:val="nfasis"/>
+          <w:rFonts w:ascii="Arial" w:hAnsi="Arial" w:cs="Arial"/>
+          <w:i w:val="0"/>
+          <w:lang w:val="es-PE"/>
+        </w:rPr>
         <w:t>cualquier instante.</w:t>
+      </w:r>
+    </w:p>
+    <w:p>
+      <w:pPr>
+        <w:pStyle w:val="Prrafodelista"/>
+        <w:numPr>
+          <w:ilvl w:val="0"/>
+          <w:numId w:val="46"/>
+        </w:numPr>
+        <w:rPr>
+          <w:rStyle w:val="nfasis"/>
+          <w:rFonts w:ascii="Arial" w:hAnsi="Arial" w:cs="Arial"/>
+          <w:i w:val="0"/>
+          <w:lang w:val="es-PE"/>
+        </w:rPr>
+      </w:pPr>
+      <w:r>
+        <w:rPr>
+          <w:rStyle w:val="nfasis"/>
+          <w:rFonts w:ascii="Arial" w:hAnsi="Arial" w:cs="Arial"/>
+          <w:i w:val="0"/>
+          <w:lang w:val="es-PE"/>
+        </w:rPr>
+        <w:t>El cocinero puede filtrar los pedidos pendientes y listos.</w:t>
       </w:r>
     </w:p>
     <w:p>
@@ -2581,28 +2788,23 @@
           <w:rFonts w:ascii="Arial" w:hAnsi="Arial" w:cs="Arial"/>
           <w:lang w:val="es-PE"/>
         </w:rPr>
-        <w:t xml:space="preserve">Si </w:t>
-      </w:r>
-      <w:r>
-        <w:rPr>
-          <w:rFonts w:ascii="Arial" w:hAnsi="Arial" w:cs="Arial"/>
-          <w:lang w:val="es-PE"/>
-        </w:rPr>
-        <w:t>al cambiar el estado del pedido a listo ocurre un error en el sistema, se mostrará un mensaje de error</w:t>
-      </w:r>
-      <w:r>
-        <w:rPr>
-          <w:rFonts w:ascii="Arial" w:hAnsi="Arial" w:cs="Arial"/>
-          <w:lang w:val="es-PE"/>
-        </w:rPr>
-        <w:t xml:space="preserve"> y se</w:t>
-      </w:r>
-      <w:r>
-        <w:rPr>
-          <w:rFonts w:ascii="Arial" w:hAnsi="Arial" w:cs="Arial"/>
-          <w:lang w:val="es-PE"/>
-        </w:rPr>
-        <w:t xml:space="preserve"> mantendrá el pedido en espera</w:t>
+        <w:t xml:space="preserve">Si ocurre un accidente en el área de transporte y por ende el </w:t>
+      </w:r>
+      <w:proofErr w:type="spellStart"/>
+      <w:r>
+        <w:rPr>
+          <w:rFonts w:ascii="Arial" w:hAnsi="Arial" w:cs="Arial"/>
+          <w:lang w:val="es-PE"/>
+        </w:rPr>
+        <w:t>delivery</w:t>
+      </w:r>
+      <w:proofErr w:type="spellEnd"/>
+      <w:r>
+        <w:rPr>
+          <w:rFonts w:ascii="Arial" w:hAnsi="Arial" w:cs="Arial"/>
+          <w:lang w:val="es-PE"/>
+        </w:rPr>
+        <w:t xml:space="preserve"> no llega a su destino, el cocinero podrá modificar el estado de pedido de listo a pendiente</w:t>
       </w:r>
       <w:r>
         <w:rPr>
@@ -2691,7 +2893,21 @@
           <w:rFonts w:ascii="Arial" w:hAnsi="Arial" w:cs="Arial"/>
           <w:lang w:val="es-PE"/>
         </w:rPr>
-        <w:t>pedido en estado de espera debe estar confirmado por el usuario</w:t>
+        <w:t xml:space="preserve">pedido en estado de </w:t>
+      </w:r>
+      <w:r>
+        <w:rPr>
+          <w:rFonts w:ascii="Arial" w:hAnsi="Arial" w:cs="Arial"/>
+          <w:lang w:val="es-PE"/>
+        </w:rPr>
+        <w:t>pendiente</w:t>
+      </w:r>
+      <w:r>
+        <w:rPr>
+          <w:rFonts w:ascii="Arial" w:hAnsi="Arial" w:cs="Arial"/>
+          <w:lang w:val="es-PE"/>
+        </w:rPr>
+        <w:t xml:space="preserve"> debe estar confirmado por el usuario</w:t>
       </w:r>
       <w:r>
         <w:rPr>
@@ -2909,138 +3125,20 @@
     </w:p>
     <w:p>
       <w:pPr>
-        <w:pStyle w:val="Textoindependiente"/>
-        <w:rPr>
-          <w:rFonts w:ascii="Arial" w:hAnsi="Arial" w:cs="Arial"/>
+        <w:rPr>
+          <w:lang w:val="es-PE"/>
+        </w:rPr>
+      </w:pPr>
+      <w:r>
+        <w:rPr>
+          <w:noProof/>
           <w:lang w:val="es-PE" w:eastAsia="es-PE"/>
         </w:rPr>
-      </w:pPr>
-    </w:p>
-    <w:p>
-      <w:pPr>
-        <w:pStyle w:val="Ttulo1"/>
-        <w:rPr>
-          <w:rFonts w:cs="Arial"/>
-          <w:szCs w:val="24"/>
-          <w:lang w:val="es-PE"/>
-        </w:rPr>
-      </w:pPr>
-      <w:bookmarkStart w:id="22" w:name="_Toc419555757"/>
-      <w:r>
-        <w:rPr>
-          <w:rFonts w:cs="Arial"/>
-          <w:szCs w:val="24"/>
-          <w:lang w:val="es-PE"/>
-        </w:rPr>
-        <w:t>Diagramas</w:t>
-      </w:r>
-      <w:r>
-        <w:rPr>
-          <w:rFonts w:cs="Arial"/>
-          <w:szCs w:val="24"/>
-          <w:lang w:val="es-PE"/>
-        </w:rPr>
-        <w:t>:</w:t>
-      </w:r>
-      <w:bookmarkEnd w:id="22"/>
-      <w:r>
-        <w:rPr>
-          <w:rFonts w:cs="Arial"/>
-          <w:szCs w:val="24"/>
-          <w:lang w:val="es-PE"/>
-        </w:rPr>
-        <w:t xml:space="preserve"> </w:t>
-      </w:r>
-    </w:p>
-    <w:p>
-      <w:pPr>
-        <w:pStyle w:val="Textoindependiente"/>
-        <w:rPr>
-          <w:rFonts w:ascii="Arial" w:hAnsi="Arial" w:cs="Arial"/>
-          <w:lang w:val="es-PE" w:eastAsia="es-PE"/>
-        </w:rPr>
-      </w:pPr>
-    </w:p>
-    <w:p>
-      <w:pPr>
-        <w:rPr>
-          <w:rFonts w:ascii="Arial" w:hAnsi="Arial" w:cs="Arial"/>
-          <w:lang w:val="es-PE" w:eastAsia="es-PE"/>
-        </w:rPr>
-      </w:pPr>
-    </w:p>
-    <w:p>
-      <w:pPr>
-        <w:numPr>
-          <w:ilvl w:val="0"/>
-          <w:numId w:val="40"/>
-        </w:numPr>
-        <w:rPr>
-          <w:rFonts w:ascii="Arial" w:hAnsi="Arial" w:cs="Arial"/>
-          <w:b/>
-          <w:sz w:val="28"/>
-          <w:szCs w:val="28"/>
-          <w:lang w:val="es-PE"/>
-        </w:rPr>
-      </w:pPr>
-      <w:r>
-        <w:rPr>
-          <w:rFonts w:ascii="Arial" w:hAnsi="Arial" w:cs="Arial"/>
-          <w:b/>
-          <w:sz w:val="28"/>
-          <w:szCs w:val="28"/>
-          <w:lang w:val="es-PE"/>
-        </w:rPr>
-        <w:t>Diagrama de Robustez</w:t>
-      </w:r>
-      <w:r>
-        <w:rPr>
-          <w:rFonts w:ascii="Arial" w:hAnsi="Arial" w:cs="Arial"/>
-          <w:b/>
-          <w:sz w:val="28"/>
-          <w:szCs w:val="28"/>
-          <w:lang w:val="es-PE"/>
-        </w:rPr>
-        <w:t>:</w:t>
-      </w:r>
-    </w:p>
-    <w:p>
-      <w:pPr>
-        <w:ind w:left="720"/>
-        <w:rPr>
-          <w:rFonts w:ascii="Arial" w:hAnsi="Arial" w:cs="Arial"/>
-          <w:b/>
-          <w:sz w:val="28"/>
-          <w:szCs w:val="28"/>
-          <w:lang w:val="es-PE"/>
-        </w:rPr>
-      </w:pPr>
-    </w:p>
-    <w:p>
-      <w:pPr>
-        <w:ind w:left="720"/>
-        <w:rPr>
-          <w:rFonts w:ascii="Arial" w:hAnsi="Arial" w:cs="Arial"/>
-          <w:b/>
-          <w:sz w:val="28"/>
-          <w:szCs w:val="28"/>
-          <w:lang w:val="es-PE"/>
-        </w:rPr>
-      </w:pPr>
-      <w:r>
-        <w:rPr>
-          <w:rFonts w:ascii="Arial" w:hAnsi="Arial" w:cs="Arial"/>
-          <w:b/>
-          <w:noProof/>
-          <w:sz w:val="28"/>
-          <w:szCs w:val="28"/>
-          <w:lang w:val="es-PE" w:eastAsia="es-PE"/>
-        </w:rPr>
         <w:drawing>
-          <wp:inline distT="0" distB="0" distL="0" distR="0">
-            <wp:extent cx="5943600" cy="2091055"/>
-            <wp:effectExtent l="0" t="0" r="0" b="4445"/>
-            <wp:docPr id="4" name="Imagen 4"/>
+          <wp:inline distT="0" distB="0" distL="0" distR="0" wp14:anchorId="0745B4BA" wp14:editId="7A31788C">
+            <wp:extent cx="5943600" cy="3341370"/>
+            <wp:effectExtent l="0" t="0" r="0" b="0"/>
+            <wp:docPr id="3" name="Imagen 3"/>
             <wp:cNvGraphicFramePr>
               <a:graphicFrameLocks xmlns:a="http://schemas.openxmlformats.org/drawingml/2006/main" noChangeAspect="1"/>
             </wp:cNvGraphicFramePr>
@@ -3048,17 +3146,11 @@
               <a:graphicData uri="http://schemas.openxmlformats.org/drawingml/2006/picture">
                 <pic:pic xmlns:pic="http://schemas.openxmlformats.org/drawingml/2006/picture">
                   <pic:nvPicPr>
-                    <pic:cNvPr id="4" name="Administrar estado de pedido.png"/>
+                    <pic:cNvPr id="1" name=""/>
                     <pic:cNvPicPr/>
                   </pic:nvPicPr>
                   <pic:blipFill>
-                    <a:blip r:embed="rId9">
-                      <a:extLst>
-                        <a:ext uri="{28A0092B-C50C-407E-A947-70E740481C1C}">
-                          <a14:useLocalDpi xmlns:a14="http://schemas.microsoft.com/office/drawing/2010/main" val="0"/>
-                        </a:ext>
-                      </a:extLst>
-                    </a:blip>
+                    <a:blip r:embed="rId9"/>
                     <a:stretch>
                       <a:fillRect/>
                     </a:stretch>
@@ -3066,11 +3158,263 @@
                   <pic:spPr>
                     <a:xfrm>
                       <a:off x="0" y="0"/>
-                      <a:ext cx="5943600" cy="2091055"/>
+                      <a:ext cx="5943600" cy="3341370"/>
                     </a:xfrm>
                     <a:prstGeom prst="rect">
                       <a:avLst/>
                     </a:prstGeom>
+                  </pic:spPr>
+                </pic:pic>
+              </a:graphicData>
+            </a:graphic>
+          </wp:inline>
+        </w:drawing>
+      </w:r>
+    </w:p>
+    <w:p>
+      <w:pPr>
+        <w:rPr>
+          <w:lang w:val="es-PE"/>
+        </w:rPr>
+      </w:pPr>
+    </w:p>
+    <w:p>
+      <w:pPr>
+        <w:rPr>
+          <w:lang w:val="es-PE"/>
+        </w:rPr>
+      </w:pPr>
+      <w:r>
+        <w:rPr>
+          <w:noProof/>
+          <w:lang w:val="es-PE" w:eastAsia="es-PE"/>
+        </w:rPr>
+        <w:drawing>
+          <wp:inline distT="0" distB="0" distL="0" distR="0" wp14:anchorId="42D1AEDE" wp14:editId="4C5EFEA1">
+            <wp:extent cx="5943600" cy="3341370"/>
+            <wp:effectExtent l="0" t="0" r="0" b="0"/>
+            <wp:docPr id="5" name="Imagen 5"/>
+            <wp:cNvGraphicFramePr>
+              <a:graphicFrameLocks xmlns:a="http://schemas.openxmlformats.org/drawingml/2006/main" noChangeAspect="1"/>
+            </wp:cNvGraphicFramePr>
+            <a:graphic xmlns:a="http://schemas.openxmlformats.org/drawingml/2006/main">
+              <a:graphicData uri="http://schemas.openxmlformats.org/drawingml/2006/picture">
+                <pic:pic xmlns:pic="http://schemas.openxmlformats.org/drawingml/2006/picture">
+                  <pic:nvPicPr>
+                    <pic:cNvPr id="1" name=""/>
+                    <pic:cNvPicPr/>
+                  </pic:nvPicPr>
+                  <pic:blipFill>
+                    <a:blip r:embed="rId10"/>
+                    <a:stretch>
+                      <a:fillRect/>
+                    </a:stretch>
+                  </pic:blipFill>
+                  <pic:spPr>
+                    <a:xfrm>
+                      <a:off x="0" y="0"/>
+                      <a:ext cx="5943600" cy="3341370"/>
+                    </a:xfrm>
+                    <a:prstGeom prst="rect">
+                      <a:avLst/>
+                    </a:prstGeom>
+                  </pic:spPr>
+                </pic:pic>
+              </a:graphicData>
+            </a:graphic>
+          </wp:inline>
+        </w:drawing>
+      </w:r>
+    </w:p>
+    <w:p>
+      <w:pPr>
+        <w:pStyle w:val="Textoindependiente"/>
+        <w:rPr>
+          <w:rFonts w:ascii="Arial" w:hAnsi="Arial" w:cs="Arial"/>
+          <w:lang w:val="es-PE" w:eastAsia="es-PE"/>
+        </w:rPr>
+      </w:pPr>
+    </w:p>
+    <w:p>
+      <w:pPr>
+        <w:pStyle w:val="Textoindependiente"/>
+        <w:rPr>
+          <w:rFonts w:ascii="Arial" w:hAnsi="Arial" w:cs="Arial"/>
+          <w:lang w:val="es-PE" w:eastAsia="es-PE"/>
+        </w:rPr>
+      </w:pPr>
+    </w:p>
+    <w:p>
+      <w:pPr>
+        <w:pStyle w:val="Textoindependiente"/>
+        <w:rPr>
+          <w:rFonts w:ascii="Arial" w:hAnsi="Arial" w:cs="Arial"/>
+          <w:lang w:val="es-PE" w:eastAsia="es-PE"/>
+        </w:rPr>
+      </w:pPr>
+    </w:p>
+    <w:p>
+      <w:pPr>
+        <w:pStyle w:val="Ttulo1"/>
+        <w:rPr>
+          <w:rFonts w:cs="Arial"/>
+          <w:szCs w:val="24"/>
+          <w:lang w:val="es-PE"/>
+        </w:rPr>
+      </w:pPr>
+      <w:bookmarkStart w:id="22" w:name="_Toc419555757"/>
+      <w:r>
+        <w:rPr>
+          <w:rFonts w:cs="Arial"/>
+          <w:szCs w:val="24"/>
+          <w:lang w:val="es-PE"/>
+        </w:rPr>
+        <w:t>Diagramas</w:t>
+      </w:r>
+      <w:r>
+        <w:rPr>
+          <w:rFonts w:cs="Arial"/>
+          <w:szCs w:val="24"/>
+          <w:lang w:val="es-PE"/>
+        </w:rPr>
+        <w:t>:</w:t>
+      </w:r>
+      <w:bookmarkEnd w:id="22"/>
+      <w:r>
+        <w:rPr>
+          <w:rFonts w:cs="Arial"/>
+          <w:szCs w:val="24"/>
+          <w:lang w:val="es-PE"/>
+        </w:rPr>
+        <w:t xml:space="preserve"> </w:t>
+      </w:r>
+    </w:p>
+    <w:p>
+      <w:pPr>
+        <w:pStyle w:val="Textoindependiente"/>
+        <w:rPr>
+          <w:rFonts w:ascii="Arial" w:hAnsi="Arial" w:cs="Arial"/>
+          <w:lang w:val="es-PE" w:eastAsia="es-PE"/>
+        </w:rPr>
+      </w:pPr>
+    </w:p>
+    <w:p>
+      <w:pPr>
+        <w:rPr>
+          <w:rFonts w:ascii="Arial" w:hAnsi="Arial" w:cs="Arial"/>
+          <w:lang w:val="es-PE" w:eastAsia="es-PE"/>
+        </w:rPr>
+      </w:pPr>
+    </w:p>
+    <w:p>
+      <w:pPr>
+        <w:numPr>
+          <w:ilvl w:val="0"/>
+          <w:numId w:val="40"/>
+        </w:numPr>
+        <w:rPr>
+          <w:rFonts w:ascii="Arial" w:hAnsi="Arial" w:cs="Arial"/>
+          <w:b/>
+          <w:sz w:val="28"/>
+          <w:szCs w:val="28"/>
+          <w:lang w:val="es-PE"/>
+        </w:rPr>
+      </w:pPr>
+      <w:r>
+        <w:rPr>
+          <w:rFonts w:ascii="Arial" w:hAnsi="Arial" w:cs="Arial"/>
+          <w:b/>
+          <w:sz w:val="28"/>
+          <w:szCs w:val="28"/>
+          <w:lang w:val="es-PE"/>
+        </w:rPr>
+        <w:t>Diagrama de Robustez</w:t>
+      </w:r>
+      <w:r>
+        <w:rPr>
+          <w:rFonts w:ascii="Arial" w:hAnsi="Arial" w:cs="Arial"/>
+          <w:b/>
+          <w:sz w:val="28"/>
+          <w:szCs w:val="28"/>
+          <w:lang w:val="es-PE"/>
+        </w:rPr>
+        <w:t>:</w:t>
+      </w:r>
+    </w:p>
+    <w:p>
+      <w:pPr>
+        <w:ind w:left="720"/>
+        <w:rPr>
+          <w:rFonts w:ascii="Arial" w:hAnsi="Arial" w:cs="Arial"/>
+          <w:b/>
+          <w:sz w:val="28"/>
+          <w:szCs w:val="28"/>
+          <w:lang w:val="es-PE"/>
+        </w:rPr>
+      </w:pPr>
+    </w:p>
+    <w:p>
+      <w:pPr>
+        <w:ind w:left="720"/>
+        <w:rPr>
+          <w:rFonts w:ascii="Arial" w:hAnsi="Arial" w:cs="Arial"/>
+          <w:b/>
+          <w:sz w:val="28"/>
+          <w:szCs w:val="28"/>
+          <w:lang w:val="es-PE"/>
+        </w:rPr>
+      </w:pPr>
+      <w:r>
+        <w:rPr>
+          <w:rFonts w:ascii="Arial" w:hAnsi="Arial" w:cs="Arial"/>
+          <w:b/>
+          <w:noProof/>
+          <w:sz w:val="28"/>
+          <w:szCs w:val="28"/>
+          <w:lang w:val="es-PE" w:eastAsia="es-PE"/>
+        </w:rPr>
+        <w:drawing>
+          <wp:inline distT="0" distB="0" distL="0" distR="0">
+            <wp:extent cx="5524500" cy="1990725"/>
+            <wp:effectExtent l="0" t="0" r="0" b="0"/>
+            <wp:docPr id="2" name="Imagen 2"/>
+            <wp:cNvGraphicFramePr>
+              <a:graphicFrameLocks xmlns:a="http://schemas.openxmlformats.org/drawingml/2006/main" noChangeAspect="1"/>
+            </wp:cNvGraphicFramePr>
+            <a:graphic xmlns:a="http://schemas.openxmlformats.org/drawingml/2006/main">
+              <a:graphicData uri="http://schemas.openxmlformats.org/drawingml/2006/picture">
+                <pic:pic xmlns:pic="http://schemas.openxmlformats.org/drawingml/2006/picture">
+                  <pic:nvPicPr>
+                    <pic:cNvPr id="0" name="Picture 1"/>
+                    <pic:cNvPicPr>
+                      <a:picLocks noChangeAspect="1" noChangeArrowheads="1"/>
+                    </pic:cNvPicPr>
+                  </pic:nvPicPr>
+                  <pic:blipFill>
+                    <a:blip r:embed="rId11">
+                      <a:extLst>
+                        <a:ext uri="{28A0092B-C50C-407E-A947-70E740481C1C}">
+                          <a14:useLocalDpi xmlns:a14="http://schemas.microsoft.com/office/drawing/2010/main" val="0"/>
+                        </a:ext>
+                      </a:extLst>
+                    </a:blip>
+                    <a:srcRect/>
+                    <a:stretch>
+                      <a:fillRect/>
+                    </a:stretch>
+                  </pic:blipFill>
+                  <pic:spPr bwMode="auto">
+                    <a:xfrm>
+                      <a:off x="0" y="0"/>
+                      <a:ext cx="5524500" cy="1990725"/>
+                    </a:xfrm>
+                    <a:prstGeom prst="rect">
+                      <a:avLst/>
+                    </a:prstGeom>
+                    <a:noFill/>
+                    <a:ln>
+                      <a:noFill/>
+                    </a:ln>
                   </pic:spPr>
                 </pic:pic>
               </a:graphicData>
@@ -3177,7 +3521,7 @@
                     </pic:cNvPicPr>
                   </pic:nvPicPr>
                   <pic:blipFill>
-                    <a:blip r:embed="rId10"/>
+                    <a:blip r:embed="rId12"/>
                     <a:srcRect/>
                     <a:stretch>
                       <a:fillRect/>
@@ -3207,8 +3551,8 @@
       </w:r>
     </w:p>
     <w:sectPr>
-      <w:headerReference w:type="default" r:id="rId11"/>
-      <w:footerReference w:type="default" r:id="rId12"/>
+      <w:headerReference w:type="default" r:id="rId13"/>
+      <w:footerReference w:type="default" r:id="rId14"/>
       <w:endnotePr>
         <w:numFmt w:val="decimal"/>
       </w:endnotePr>
@@ -3433,7 +3777,7 @@
               <w:noProof/>
               <w:lang w:val="es-ES_tradnl"/>
             </w:rPr>
-            <w:t>5</w:t>
+            <w:t>6</w:t>
           </w:r>
           <w:r>
             <w:rPr>
@@ -3604,7 +3948,7 @@
             <w:rPr>
               <w:lang w:val="es-ES"/>
             </w:rPr>
-            <w:t>:           1.0</w:t>
+            <w:t>:           1.1</w:t>
           </w:r>
         </w:p>
       </w:tc>
@@ -3691,7 +4035,13 @@
             <w:rPr>
               <w:lang w:val="es-ES"/>
             </w:rPr>
-            <w:t>05</w:t>
+            <w:t>0</w:t>
+          </w:r>
+          <w:r>
+            <w:rPr>
+              <w:lang w:val="es-ES"/>
+            </w:rPr>
+            <w:t>4</w:t>
           </w:r>
           <w:r>
             <w:rPr>
@@ -3709,7 +4059,13 @@
             <w:rPr>
               <w:lang w:val="es-ES"/>
             </w:rPr>
-            <w:t>5/2015</w:t>
+            <w:t>7</w:t>
+          </w:r>
+          <w:r>
+            <w:rPr>
+              <w:lang w:val="es-ES"/>
+            </w:rPr>
+            <w:t>/2015</w:t>
           </w:r>
         </w:p>
       </w:tc>
@@ -3730,7 +4086,7 @@
             <w:rPr>
               <w:lang w:val="es-PE"/>
             </w:rPr>
-            <w:t>DLC_ECU_01_v1.0</w:t>
+            <w:t>DLC_ECU_01</w:t>
           </w:r>
           <w:r>
             <w:rPr>
@@ -7865,7 +8221,7 @@
 </file>
 
 <file path=customXml/itemProps1.xml><?xml version="1.0" encoding="utf-8"?>
-<ds:datastoreItem xmlns:ds="http://schemas.openxmlformats.org/officeDocument/2006/customXml" ds:itemID="{5A8435CD-2AC4-476D-B76B-7AB700FCD032}">
+<ds:datastoreItem xmlns:ds="http://schemas.openxmlformats.org/officeDocument/2006/customXml" ds:itemID="{BD503359-6C7C-4F85-AB3A-5F263250DE5B}">
   <ds:schemaRefs>
     <ds:schemaRef ds:uri="http://schemas.openxmlformats.org/officeDocument/2006/bibliography"/>
   </ds:schemaRefs>

</xml_diff>

<commit_message>
Commit actualización de documentación
</commit_message>
<xml_diff>
--- a/Documentos/DLC_ECU_01.docx
+++ b/Documentos/DLC_ECU_01.docx
@@ -115,6 +115,13 @@
           <w:vAlign w:val="center"/>
         </w:sectPr>
       </w:pPr>
+      <w:r>
+        <w:rPr>
+          <w:rFonts w:ascii="Arial" w:hAnsi="Arial" w:cs="Arial"/>
+          <w:lang w:val="es-PE"/>
+        </w:rPr>
+        <w:t xml:space="preserve"> </w:t>
+      </w:r>
     </w:p>
     <w:p>
       <w:pPr>
@@ -3964,27 +3971,14 @@
               <w:lang w:val="es-PE"/>
             </w:rPr>
           </w:pPr>
-          <w:r>
-            <w:fldChar w:fldCharType="begin"/>
-          </w:r>
-          <w:r>
-            <w:instrText xml:space="preserve">title  \* Mergeformat </w:instrText>
-          </w:r>
-          <w:r>
-            <w:fldChar w:fldCharType="separate"/>
-          </w:r>
-          <w:r>
-            <w:rPr>
-              <w:lang w:val="es-ES"/>
-            </w:rPr>
-            <w:t>Especificación de Caso de Uso</w:t>
-          </w:r>
-          <w:r>
-            <w:rPr>
-              <w:lang w:val="es-ES"/>
-            </w:rPr>
-            <w:fldChar w:fldCharType="end"/>
-          </w:r>
+          <w:fldSimple w:instr="title  \* Mergeformat ">
+            <w:r>
+              <w:rPr>
+                <w:lang w:val="es-ES"/>
+              </w:rPr>
+              <w:t>Especificación de Caso de Uso</w:t>
+            </w:r>
+          </w:fldSimple>
           <w:r>
             <w:rPr>
               <w:lang w:val="es-ES"/>
@@ -8221,7 +8215,7 @@
 </file>
 
 <file path=customXml/itemProps1.xml><?xml version="1.0" encoding="utf-8"?>
-<ds:datastoreItem xmlns:ds="http://schemas.openxmlformats.org/officeDocument/2006/customXml" ds:itemID="{BD503359-6C7C-4F85-AB3A-5F263250DE5B}">
+<ds:datastoreItem xmlns:ds="http://schemas.openxmlformats.org/officeDocument/2006/customXml" ds:itemID="{76F44255-D864-490F-8E8F-C6E17C673938}">
   <ds:schemaRefs>
     <ds:schemaRef ds:uri="http://schemas.openxmlformats.org/officeDocument/2006/bibliography"/>
   </ds:schemaRefs>

</xml_diff>